<commit_message>
update response and cover letter
</commit_message>
<xml_diff>
--- a/nonsmooth_rewrite/coverletter.docx
+++ b/nonsmooth_rewrite/coverletter.docx
@@ -163,7 +163,21 @@
         <w:rPr>
           <w:rFonts w:eastAsiaTheme="minorEastAsia" w:cs="Helvetica"/>
         </w:rPr>
-        <w:t>We find that by using the gradient information, our method is significantly more efficient at finding models with lower generalization error.</w:t>
+        <w:t xml:space="preserve">We find that by using the gradient information, our method is significantly more efficient at finding models with lower </w:t>
+      </w:r>
+      <w:r>
+        <w:rPr>
+          <w:rFonts w:eastAsiaTheme="minorEastAsia" w:cs="Helvetica"/>
+        </w:rPr>
+        <w:t xml:space="preserve">validation </w:t>
+      </w:r>
+      <w:bookmarkStart w:id="0" w:name="_GoBack"/>
+      <w:bookmarkEnd w:id="0"/>
+      <w:r>
+        <w:rPr>
+          <w:rFonts w:eastAsiaTheme="minorEastAsia" w:cs="Helvetica"/>
+        </w:rPr>
+        <w:t>error.</w:t>
       </w:r>
     </w:p>
     <w:p>
@@ -271,10 +285,7 @@
         <w:t>Noah Simon</w:t>
       </w:r>
     </w:p>
-    <w:p>
-      <w:bookmarkStart w:id="0" w:name="_GoBack"/>
-      <w:bookmarkEnd w:id="0"/>
-    </w:p>
+    <w:p/>
     <w:p/>
     <w:sectPr>
       <w:pgSz w:w="12240" w:h="15840"/>

</xml_diff>

<commit_message>
update nonsmooth appendix and coverletter and editors
</commit_message>
<xml_diff>
--- a/nonsmooth_rewrite/coverletter.docx
+++ b/nonsmooth_rewrite/coverletter.docx
@@ -3,8 +3,13 @@
 <w:document xmlns:wpc="http://schemas.microsoft.com/office/word/2010/wordprocessingCanvas" xmlns:mo="http://schemas.microsoft.com/office/mac/office/2008/main" xmlns:mc="http://schemas.openxmlformats.org/markup-compatibility/2006" xmlns:mv="urn:schemas-microsoft-com:mac:vml" xmlns:o="urn:schemas-microsoft-com:office:office" xmlns:r="http://schemas.openxmlformats.org/officeDocument/2006/relationships" xmlns:m="http://schemas.openxmlformats.org/officeDocument/2006/math" xmlns:v="urn:schemas-microsoft-com:vml" xmlns:wp14="http://schemas.microsoft.com/office/word/2010/wordprocessingDrawing" xmlns:wp="http://schemas.openxmlformats.org/drawingml/2006/wordprocessingDrawing" xmlns:w10="urn:schemas-microsoft-com:office:word" xmlns:w="http://schemas.openxmlformats.org/wordprocessingml/2006/main" xmlns:w14="http://schemas.microsoft.com/office/word/2010/wordml" xmlns:wpg="http://schemas.microsoft.com/office/word/2010/wordprocessingGroup" xmlns:wpi="http://schemas.microsoft.com/office/word/2010/wordprocessingInk" xmlns:wne="http://schemas.microsoft.com/office/word/2006/wordml" xmlns:wps="http://schemas.microsoft.com/office/word/2010/wordprocessingShape" mc:Ignorable="w14 wp14">
   <w:body>
     <w:p>
-      <w:r>
-        <w:t>Dear Editors,</w:t>
+      <w:bookmarkStart w:id="0" w:name="_GoBack"/>
+      <w:bookmarkEnd w:id="0"/>
+      <w:r>
+        <w:t>Dear Editor</w:t>
+      </w:r>
+      <w:r>
+        <w:t>,</w:t>
       </w:r>
     </w:p>
     <w:p>
@@ -61,7 +66,7 @@
         <w:t>Associate Editor</w:t>
       </w:r>
       <w:r>
-        <w:t xml:space="preserve"> and have addressed them appropriately</w:t>
+        <w:t xml:space="preserve"> and have addressed them</w:t>
       </w:r>
       <w:r>
         <w:t>.</w:t>
@@ -69,13 +74,22 @@
     </w:p>
     <w:p>
       <w:r>
-        <w:t xml:space="preserve">This new revision is substantially different from the initial submission. </w:t>
+        <w:t xml:space="preserve">This new revision is substantially </w:t>
+      </w:r>
+      <w:r>
+        <w:t>updated</w:t>
+      </w:r>
+      <w:r>
+        <w:t xml:space="preserve"> from the initial submission. </w:t>
       </w:r>
       <w:r>
         <w:t xml:space="preserve">Our proposal is now presented with the appropriate context. The introduction provides </w:t>
       </w:r>
       <w:r>
-        <w:t xml:space="preserve">a much more thorough review of previous research in tuning </w:t>
+        <w:t>a</w:t>
+      </w:r>
+      <w:r>
+        <w:t xml:space="preserve"> more thorough review of previous research in tuning </w:t>
       </w:r>
       <w:proofErr w:type="spellStart"/>
       <w:r>
@@ -95,7 +109,19 @@
         <w:t xml:space="preserve">We highlight that </w:t>
       </w:r>
       <w:r>
-        <w:t>our key contribution is showing that the gradient of the validation loss can be calculated with respect to the penalty parameters for many regression problems with non-smooth penalty functions.</w:t>
+        <w:t>our key contribution is showing that the gradient of the validation loss can be calculated with respect to the penalty parameters for many</w:t>
+      </w:r>
+      <w:r>
+        <w:t xml:space="preserve"> popular</w:t>
+      </w:r>
+      <w:r>
+        <w:t xml:space="preserve"> regression problems with non-smooth penalty functions</w:t>
+      </w:r>
+      <w:r>
+        <w:t>; where previous gradient techniques only addressed smooth penalty functions</w:t>
+      </w:r>
+      <w:r>
+        <w:t>.</w:t>
       </w:r>
       <w:r>
         <w:t xml:space="preserve"> The simulation studies now benchmark against grid search</w:t>
@@ -163,16 +189,26 @@
         <w:rPr>
           <w:rFonts w:eastAsiaTheme="minorEastAsia" w:cs="Helvetica"/>
         </w:rPr>
-        <w:t xml:space="preserve">We find that by using the gradient information, our method is significantly more efficient at finding models with lower </w:t>
+        <w:t>We find that</w:t>
       </w:r>
       <w:r>
         <w:rPr>
           <w:rFonts w:eastAsiaTheme="minorEastAsia" w:cs="Helvetica"/>
         </w:rPr>
+        <w:t>,</w:t>
+      </w:r>
+      <w:r>
+        <w:rPr>
+          <w:rFonts w:eastAsiaTheme="minorEastAsia" w:cs="Helvetica"/>
+        </w:rPr>
+        <w:t xml:space="preserve"> by using the gradient information, our method is significantly more efficient at finding models with lower </w:t>
+      </w:r>
+      <w:r>
+        <w:rPr>
+          <w:rFonts w:eastAsiaTheme="minorEastAsia" w:cs="Helvetica"/>
+        </w:rPr>
         <w:t xml:space="preserve">validation </w:t>
       </w:r>
-      <w:bookmarkStart w:id="0" w:name="_GoBack"/>
-      <w:bookmarkEnd w:id="0"/>
       <w:r>
         <w:rPr>
           <w:rFonts w:eastAsiaTheme="minorEastAsia" w:cs="Helvetica"/>
@@ -195,7 +231,23 @@
           <w:color w:val="111111"/>
           <w:shd w:val="clear" w:color="auto" w:fill="FFFFFF"/>
         </w:rPr>
-        <w:t xml:space="preserve">Once again we thank the JCGS staff </w:t>
+        <w:t>On</w:t>
+      </w:r>
+      <w:r>
+        <w:rPr>
+          <w:rFonts w:eastAsia="Times New Roman"/>
+          <w:color w:val="111111"/>
+          <w:shd w:val="clear" w:color="auto" w:fill="FFFFFF"/>
+        </w:rPr>
+        <w:t>ce again we thank the JCGS editorial board</w:t>
+      </w:r>
+      <w:r>
+        <w:rPr>
+          <w:rFonts w:eastAsia="Times New Roman"/>
+          <w:color w:val="111111"/>
+          <w:shd w:val="clear" w:color="auto" w:fill="FFFFFF"/>
+        </w:rPr>
+        <w:t xml:space="preserve"> </w:t>
       </w:r>
       <w:r>
         <w:rPr>

</xml_diff>